<commit_message>
23-04-24, april bloggen toegevoegd
</commit_message>
<xml_diff>
--- a/BlogsWord/De aanval.docx
+++ b/BlogsWord/De aanval.docx
@@ -1,6 +1,6 @@
 
 <file path=word/document.xml><?xml version="1.0" encoding="utf-8"?>
-<w:document xmlns:wpc="http://schemas.microsoft.com/office/word/2010/wordprocessingCanvas" xmlns:cx="http://schemas.microsoft.com/office/drawing/2014/chartex" xmlns:cx1="http://schemas.microsoft.com/office/drawing/2015/9/8/chartex" xmlns:cx2="http://schemas.microsoft.com/office/drawing/2015/10/21/chartex" xmlns:cx3="http://schemas.microsoft.com/office/drawing/2016/5/9/chartex" xmlns:cx4="http://schemas.microsoft.com/office/drawing/2016/5/10/chartex" xmlns:cx5="http://schemas.microsoft.com/office/drawing/2016/5/11/chartex" xmlns:cx6="http://schemas.microsoft.com/office/drawing/2016/5/12/chartex" xmlns:cx7="http://schemas.microsoft.com/office/drawing/2016/5/13/chartex" xmlns:cx8="http://schemas.microsoft.com/office/drawing/2016/5/14/chartex" xmlns:mc="http://schemas.openxmlformats.org/markup-compatibility/2006" xmlns:aink="http://schemas.microsoft.com/office/drawing/2016/ink" xmlns:am3d="http://schemas.microsoft.com/office/drawing/2017/model3d" xmlns:o="urn:schemas-microsoft-com:office:office" xmlns:oel="http://schemas.microsoft.com/office/2019/extlst" xmlns:r="http://schemas.openxmlformats.org/officeDocument/2006/relationships" xmlns:m="http://schemas.openxmlformats.org/officeDocument/2006/math" xmlns:v="urn:schemas-microsoft-com:vml" xmlns:wp14="http://schemas.microsoft.com/office/word/2010/wordprocessingDrawing" xmlns:wp="http://schemas.openxmlformats.org/drawingml/2006/wordprocessingDrawing" xmlns:w10="urn:schemas-microsoft-com:office:word" xmlns:w="http://schemas.openxmlformats.org/wordprocessingml/2006/main" xmlns:w14="http://schemas.microsoft.com/office/word/2010/wordml" xmlns:w15="http://schemas.microsoft.com/office/word/2012/wordml" xmlns:w16cex="http://schemas.microsoft.com/office/word/2018/wordml/cex" xmlns:w16cid="http://schemas.microsoft.com/office/word/2016/wordml/cid" xmlns:w16="http://schemas.microsoft.com/office/word/2018/wordml" xmlns:w16sdtdh="http://schemas.microsoft.com/office/word/2020/wordml/sdtdatahash" xmlns:w16se="http://schemas.microsoft.com/office/word/2015/wordml/symex" xmlns:wpg="http://schemas.microsoft.com/office/word/2010/wordprocessingGroup" xmlns:wpi="http://schemas.microsoft.com/office/word/2010/wordprocessingInk" xmlns:wne="http://schemas.microsoft.com/office/word/2006/wordml" xmlns:wps="http://schemas.microsoft.com/office/word/2010/wordprocessingShape" mc:Ignorable="w14 w15 w16se w16cid w16 w16cex w16sdtdh wp14">
+<w:document xmlns:wpc="http://schemas.microsoft.com/office/word/2010/wordprocessingCanvas" xmlns:cx="http://schemas.microsoft.com/office/drawing/2014/chartex" xmlns:cx1="http://schemas.microsoft.com/office/drawing/2015/9/8/chartex" xmlns:cx2="http://schemas.microsoft.com/office/drawing/2015/10/21/chartex" xmlns:cx3="http://schemas.microsoft.com/office/drawing/2016/5/9/chartex" xmlns:cx4="http://schemas.microsoft.com/office/drawing/2016/5/10/chartex" xmlns:cx5="http://schemas.microsoft.com/office/drawing/2016/5/11/chartex" xmlns:cx6="http://schemas.microsoft.com/office/drawing/2016/5/12/chartex" xmlns:cx7="http://schemas.microsoft.com/office/drawing/2016/5/13/chartex" xmlns:cx8="http://schemas.microsoft.com/office/drawing/2016/5/14/chartex" xmlns:mc="http://schemas.openxmlformats.org/markup-compatibility/2006" xmlns:aink="http://schemas.microsoft.com/office/drawing/2016/ink" xmlns:am3d="http://schemas.microsoft.com/office/drawing/2017/model3d" xmlns:o="urn:schemas-microsoft-com:office:office" xmlns:oel="http://schemas.microsoft.com/office/2019/extlst" xmlns:r="http://schemas.openxmlformats.org/officeDocument/2006/relationships" xmlns:m="http://schemas.openxmlformats.org/officeDocument/2006/math" xmlns:v="urn:schemas-microsoft-com:vml" xmlns:wp14="http://schemas.microsoft.com/office/word/2010/wordprocessingDrawing" xmlns:wp="http://schemas.openxmlformats.org/drawingml/2006/wordprocessingDrawing" xmlns:w10="urn:schemas-microsoft-com:office:word" xmlns:w="http://schemas.openxmlformats.org/wordprocessingml/2006/main" xmlns:w14="http://schemas.microsoft.com/office/word/2010/wordml" xmlns:w15="http://schemas.microsoft.com/office/word/2012/wordml" xmlns:w16cex="http://schemas.microsoft.com/office/word/2018/wordml/cex" xmlns:w16cid="http://schemas.microsoft.com/office/word/2016/wordml/cid" xmlns:w16="http://schemas.microsoft.com/office/word/2018/wordml" xmlns:w16du="http://schemas.microsoft.com/office/word/2023/wordml/word16du" xmlns:w16sdtdh="http://schemas.microsoft.com/office/word/2020/wordml/sdtdatahash" xmlns:w16se="http://schemas.microsoft.com/office/word/2015/wordml/symex" xmlns:wpg="http://schemas.microsoft.com/office/word/2010/wordprocessingGroup" xmlns:wpi="http://schemas.microsoft.com/office/word/2010/wordprocessingInk" xmlns:wne="http://schemas.microsoft.com/office/word/2006/wordml" xmlns:wps="http://schemas.microsoft.com/office/word/2010/wordprocessingShape" mc:Ignorable="w14 w15 w16se w16cid w16 w16cex w16sdtdh wp14">
   <w:body>
     <w:p>
       <w:pPr>
@@ -657,6 +657,7 @@
     <w:p>
       <w:pPr>
         <w:spacing w:line="360" w:lineRule="auto"/>
+        <w:ind w:firstLine="708"/>
         <w:rPr>
           <w:rFonts w:ascii="Courier New" w:hAnsi="Courier New" w:cs="Courier New"/>
         </w:rPr>
@@ -856,16 +857,14 @@
         <w:rPr>
           <w:rFonts w:ascii="Courier New" w:hAnsi="Courier New" w:cs="Courier New"/>
         </w:rPr>
-        <w:t xml:space="preserve"> is </w:t>
-      </w:r>
-      <w:proofErr w:type="spellStart"/>
-      <w:r>
-        <w:rPr>
-          <w:rFonts w:ascii="Courier New" w:hAnsi="Courier New" w:cs="Courier New"/>
-        </w:rPr>
-        <w:t>liberalism</w:t>
-      </w:r>
-      <w:proofErr w:type="spellEnd"/>
+        <w:t xml:space="preserve"> is liberalism</w:t>
+      </w:r>
+      <w:r>
+        <w:rPr>
+          <w:rFonts w:ascii="Courier New" w:hAnsi="Courier New" w:cs="Courier New"/>
+        </w:rPr>
+        <w:t>e</w:t>
+      </w:r>
       <w:r>
         <w:rPr>
           <w:rFonts w:ascii="Courier New" w:hAnsi="Courier New" w:cs="Courier New"/>
@@ -1178,6 +1177,7 @@
     <w:p>
       <w:pPr>
         <w:spacing w:line="360" w:lineRule="auto"/>
+        <w:ind w:firstLine="708"/>
         <w:rPr>
           <w:rFonts w:ascii="Courier New" w:hAnsi="Courier New" w:cs="Courier New"/>
         </w:rPr>
@@ -1456,6 +1456,7 @@
     <w:p>
       <w:pPr>
         <w:spacing w:line="360" w:lineRule="auto"/>
+        <w:ind w:firstLine="708"/>
         <w:rPr>
           <w:rFonts w:ascii="Courier New" w:hAnsi="Courier New" w:cs="Courier New"/>
         </w:rPr>
@@ -1633,6 +1634,7 @@
     <w:p>
       <w:pPr>
         <w:spacing w:line="360" w:lineRule="auto"/>
+        <w:ind w:firstLine="708"/>
         <w:rPr>
           <w:rFonts w:ascii="Courier New" w:hAnsi="Courier New" w:cs="Courier New"/>
         </w:rPr>
@@ -1905,6 +1907,7 @@
     <w:p>
       <w:pPr>
         <w:spacing w:line="360" w:lineRule="auto"/>
+        <w:ind w:firstLine="708"/>
         <w:rPr>
           <w:rFonts w:ascii="Courier New" w:hAnsi="Courier New" w:cs="Courier New"/>
         </w:rPr>
@@ -2071,6 +2074,14 @@
           <w:rFonts w:ascii="Courier New" w:hAnsi="Courier New" w:cs="Courier New"/>
         </w:rPr>
       </w:pPr>
+    </w:p>
+    <w:p>
+      <w:pPr>
+        <w:spacing w:line="360" w:lineRule="auto"/>
+        <w:rPr>
+          <w:rFonts w:ascii="Courier New" w:hAnsi="Courier New" w:cs="Courier New"/>
+        </w:rPr>
+      </w:pPr>
       <w:r>
         <w:rPr>
           <w:rFonts w:ascii="Courier New" w:hAnsi="Courier New" w:cs="Courier New"/>
@@ -2107,7 +2118,14 @@
         <w:rPr>
           <w:rFonts w:ascii="Courier New" w:hAnsi="Courier New" w:cs="Courier New"/>
         </w:rPr>
-        <w:t>Vooral links en de identiteitspolitiek krijg</w:t>
+        <w:t xml:space="preserve">Vooral links en de </w:t>
+      </w:r>
+      <w:r>
+        <w:rPr>
+          <w:rFonts w:ascii="Courier New" w:hAnsi="Courier New" w:cs="Courier New"/>
+        </w:rPr>
+        <w:lastRenderedPageBreak/>
+        <w:t>identiteitspolitiek krijg</w:t>
       </w:r>
       <w:r>
         <w:rPr>
@@ -2145,14 +2163,7 @@
         <w:rPr>
           <w:rFonts w:ascii="Courier New" w:hAnsi="Courier New" w:cs="Courier New"/>
         </w:rPr>
-        <w:t xml:space="preserve">wat meer balans kunnen aanbrengen. In zijn boek </w:t>
-      </w:r>
-      <w:r>
-        <w:rPr>
-          <w:rFonts w:ascii="Courier New" w:hAnsi="Courier New" w:cs="Courier New"/>
-        </w:rPr>
-        <w:lastRenderedPageBreak/>
-        <w:t xml:space="preserve">besteedt hij vooral aandacht aan hoe het liberalisme binnen de eigen grenzen door zichzelf en door anderen in gevaar wordt gebracht. De bedreiging van buiten </w:t>
+        <w:t xml:space="preserve">wat meer balans kunnen aanbrengen. In zijn boek besteedt hij vooral aandacht aan hoe het liberalisme binnen de eigen grenzen door zichzelf en door anderen in gevaar wordt gebracht. De bedreiging van buiten </w:t>
       </w:r>
       <w:r>
         <w:rPr>
@@ -3063,21 +3074,6 @@
 </file>
 
 <file path=customXml/item1.xml><?xml version="1.0" encoding="utf-8"?>
-<p:properties xmlns:p="http://schemas.microsoft.com/office/2006/metadata/properties" xmlns:xsi="http://www.w3.org/2001/XMLSchema-instance" xmlns:pc="http://schemas.microsoft.com/office/infopath/2007/PartnerControls">
-  <documentManagement/>
-</p:properties>
-</file>
-
-<file path=customXml/item2.xml><?xml version="1.0" encoding="utf-8"?>
-<?mso-contentType ?>
-<FormTemplates xmlns="http://schemas.microsoft.com/sharepoint/v3/contenttype/forms">
-  <Display>DocumentLibraryForm</Display>
-  <Edit>DocumentLibraryForm</Edit>
-  <New>DocumentLibraryForm</New>
-</FormTemplates>
-</file>
-
-<file path=customXml/item3.xml><?xml version="1.0" encoding="utf-8"?>
 <ct:contentTypeSchema xmlns:ct="http://schemas.microsoft.com/office/2006/metadata/contentType" xmlns:ma="http://schemas.microsoft.com/office/2006/metadata/properties/metaAttributes" ct:_="" ma:_="" ma:contentTypeName="Document" ma:contentTypeID="0x01010098DA6EDA7DEFB1448FBDB9F510F34FCE" ma:contentTypeVersion="14" ma:contentTypeDescription="Create a new document." ma:contentTypeScope="" ma:versionID="e8b30099ca89a7533abbe1de1d7c39dc">
   <xsd:schema xmlns:xsd="http://www.w3.org/2001/XMLSchema" xmlns:xs="http://www.w3.org/2001/XMLSchema" xmlns:p="http://schemas.microsoft.com/office/2006/metadata/properties" xmlns:ns3="d1c6b6d4-ae70-487a-a537-5dd6757f94f2" xmlns:ns4="cdac7272-5eec-487a-a527-6dbccc244050" targetNamespace="http://schemas.microsoft.com/office/2006/metadata/properties" ma:root="true" ma:fieldsID="441a89675110a69ba1c59bb5685d3c3c" ns3:_="" ns4:_="">
     <xsd:import namespace="d1c6b6d4-ae70-487a-a537-5dd6757f94f2"/>
@@ -3306,24 +3302,22 @@
 </ct:contentTypeSchema>
 </file>
 
-<file path=customXml/itemProps1.xml><?xml version="1.0" encoding="utf-8"?>
-<ds:datastoreItem xmlns:ds="http://schemas.openxmlformats.org/officeDocument/2006/customXml" ds:itemID="{4CFAC014-DFC2-48B0-929C-9A5F2E00433C}">
-  <ds:schemaRefs>
-    <ds:schemaRef ds:uri="http://schemas.microsoft.com/office/2006/metadata/properties"/>
-    <ds:schemaRef ds:uri="http://schemas.microsoft.com/office/infopath/2007/PartnerControls"/>
-  </ds:schemaRefs>
-</ds:datastoreItem>
+<file path=customXml/item2.xml><?xml version="1.0" encoding="utf-8"?>
+<?mso-contentType ?>
+<FormTemplates xmlns="http://schemas.microsoft.com/sharepoint/v3/contenttype/forms">
+  <Display>DocumentLibraryForm</Display>
+  <Edit>DocumentLibraryForm</Edit>
+  <New>DocumentLibraryForm</New>
+</FormTemplates>
 </file>
 
-<file path=customXml/itemProps2.xml><?xml version="1.0" encoding="utf-8"?>
-<ds:datastoreItem xmlns:ds="http://schemas.openxmlformats.org/officeDocument/2006/customXml" ds:itemID="{46BF8ED1-1DE3-4C83-BF5E-17B997FBAEEF}">
-  <ds:schemaRefs>
-    <ds:schemaRef ds:uri="http://schemas.microsoft.com/sharepoint/v3/contenttype/forms"/>
-  </ds:schemaRefs>
-</ds:datastoreItem>
+<file path=customXml/item3.xml><?xml version="1.0" encoding="utf-8"?>
+<p:properties xmlns:p="http://schemas.microsoft.com/office/2006/metadata/properties" xmlns:xsi="http://www.w3.org/2001/XMLSchema-instance" xmlns:pc="http://schemas.microsoft.com/office/infopath/2007/PartnerControls">
+  <documentManagement/>
+</p:properties>
 </file>
 
-<file path=customXml/itemProps3.xml><?xml version="1.0" encoding="utf-8"?>
+<file path=customXml/itemProps1.xml><?xml version="1.0" encoding="utf-8"?>
 <ds:datastoreItem xmlns:ds="http://schemas.openxmlformats.org/officeDocument/2006/customXml" ds:itemID="{C70F83D6-7A71-44CC-AF0A-594559A72BBD}">
   <ds:schemaRefs>
     <ds:schemaRef ds:uri="http://schemas.microsoft.com/office/2006/metadata/contentType"/>
@@ -3340,4 +3334,21 @@
     <ds:schemaRef ds:uri="http://schemas.microsoft.com/internal/obd"/>
   </ds:schemaRefs>
 </ds:datastoreItem>
+</file>
+
+<file path=customXml/itemProps2.xml><?xml version="1.0" encoding="utf-8"?>
+<ds:datastoreItem xmlns:ds="http://schemas.openxmlformats.org/officeDocument/2006/customXml" ds:itemID="{46BF8ED1-1DE3-4C83-BF5E-17B997FBAEEF}">
+  <ds:schemaRefs>
+    <ds:schemaRef ds:uri="http://schemas.microsoft.com/sharepoint/v3/contenttype/forms"/>
+  </ds:schemaRefs>
+</ds:datastoreItem>
+</file>
+
+<file path=customXml/itemProps3.xml><?xml version="1.0" encoding="utf-8"?>
+<ds:datastoreItem xmlns:ds="http://schemas.openxmlformats.org/officeDocument/2006/customXml" ds:itemID="{4CFAC014-DFC2-48B0-929C-9A5F2E00433C}">
+  <ds:schemaRefs>
+    <ds:schemaRef ds:uri="http://schemas.microsoft.com/office/2006/metadata/properties"/>
+    <ds:schemaRef ds:uri="http://schemas.microsoft.com/office/infopath/2007/PartnerControls"/>
+  </ds:schemaRefs>
+</ds:datastoreItem>
 </file>
</xml_diff>